<commit_message>
Fix the paper: 1. Fix format following with the WCE2023 2. Fix the font text 3. Fix the Table 4. Fix the Reference 5. Fix the Author Information
</commit_message>
<xml_diff>
--- a/Reports/Seminars/WCE2023 - Abstract - Decoding Barcode Images with YOLOv8 and REAL-ESRGAN.docx
+++ b/Reports/Seminars/WCE2023 - Abstract - Decoding Barcode Images with YOLOv8 and REAL-ESRGAN.docx
@@ -9,8 +9,8 @@
           <w:rFonts w:ascii="Times New Roman" w:hAnsi="Times New Roman"/>
           <w:b/>
           <w:color w:val="000000" w:themeColor="text1"/>
-          <w:sz w:val="32"/>
-          <w:szCs w:val="32"/>
+          <w:sz w:val="36"/>
+          <w:szCs w:val="36"/>
         </w:rPr>
       </w:pPr>
       <w:r>
@@ -18,10 +18,32 @@
           <w:rFonts w:ascii="Times New Roman" w:hAnsi="Times New Roman"/>
           <w:b/>
           <w:color w:val="000000" w:themeColor="text1"/>
-          <w:sz w:val="32"/>
-          <w:szCs w:val="32"/>
+          <w:sz w:val="36"/>
+          <w:szCs w:val="36"/>
         </w:rPr>
-        <w:t>Decoding Barcode Images with YOLOv8 and REAL-ESRGAN</w:t>
+        <w:t xml:space="preserve">Decoding Barcode Images with YOLOv8 </w:t>
+      </w:r>
+    </w:p>
+    <w:p>
+      <w:pPr>
+        <w:jc w:val="center"/>
+        <w:rPr>
+          <w:rFonts w:ascii="Times New Roman" w:hAnsi="Times New Roman"/>
+          <w:b/>
+          <w:color w:val="000000" w:themeColor="text1"/>
+          <w:sz w:val="36"/>
+          <w:szCs w:val="36"/>
+        </w:rPr>
+      </w:pPr>
+      <w:r>
+        <w:rPr>
+          <w:rFonts w:ascii="Times New Roman" w:hAnsi="Times New Roman"/>
+          <w:b/>
+          <w:color w:val="000000" w:themeColor="text1"/>
+          <w:sz w:val="36"/>
+          <w:szCs w:val="36"/>
+        </w:rPr>
+        <w:t>and REAL-ESRGAN</w:t>
       </w:r>
     </w:p>
     <w:p>
@@ -66,15 +88,26 @@
               <w:jc w:val="center"/>
               <w:rPr>
                 <w:rFonts w:ascii="Times New Roman" w:eastAsia="DFKai-SB" w:hAnsi="Times New Roman"/>
-                <w:bCs/>
-                <w:color w:val="000000" w:themeColor="text1"/>
+                <w:b/>
+                <w:color w:val="000000" w:themeColor="text1"/>
+                <w:sz w:val="22"/>
               </w:rPr>
             </w:pPr>
             <w:r>
               <w:rPr>
                 <w:rFonts w:ascii="Times New Roman" w:eastAsia="DFKai-SB" w:hAnsi="Times New Roman"/>
-                <w:bCs/>
-                <w:color w:val="000000" w:themeColor="text1"/>
+                <w:b/>
+                <w:color w:val="000000" w:themeColor="text1"/>
+                <w:sz w:val="22"/>
+              </w:rPr>
+              <w:t>Van-Tuan Tran</w:t>
+            </w:r>
+            <w:r>
+              <w:rPr>
+                <w:rFonts w:ascii="Times New Roman" w:eastAsia="DFKai-SB" w:hAnsi="Times New Roman"/>
+                <w:b/>
+                <w:color w:val="000000" w:themeColor="text1"/>
+                <w:sz w:val="22"/>
                 <w:vertAlign w:val="superscript"/>
               </w:rPr>
               <w:t>1*</w:t>
@@ -82,16 +115,38 @@
             <w:r>
               <w:rPr>
                 <w:rFonts w:ascii="Times New Roman" w:eastAsia="DFKai-SB" w:hAnsi="Times New Roman"/>
-                <w:bCs/>
-                <w:color w:val="000000" w:themeColor="text1"/>
-              </w:rPr>
-              <w:t xml:space="preserve">Van-Tuan Tran, </w:t>
-            </w:r>
-            <w:r>
-              <w:rPr>
-                <w:rFonts w:ascii="Times New Roman" w:eastAsia="DFKai-SB" w:hAnsi="Times New Roman"/>
-                <w:bCs/>
-                <w:color w:val="000000" w:themeColor="text1"/>
+                <w:b/>
+                <w:color w:val="000000" w:themeColor="text1"/>
+                <w:sz w:val="22"/>
+              </w:rPr>
+              <w:t xml:space="preserve">, </w:t>
+            </w:r>
+            <w:proofErr w:type="spellStart"/>
+            <w:r>
+              <w:rPr>
+                <w:rFonts w:ascii="Times New Roman" w:eastAsia="DFKai-SB" w:hAnsi="Times New Roman"/>
+                <w:b/>
+                <w:color w:val="000000" w:themeColor="text1"/>
+                <w:sz w:val="22"/>
+              </w:rPr>
+              <w:t>Mong</w:t>
+            </w:r>
+            <w:proofErr w:type="spellEnd"/>
+            <w:r>
+              <w:rPr>
+                <w:rFonts w:ascii="Times New Roman" w:eastAsia="DFKai-SB" w:hAnsi="Times New Roman"/>
+                <w:b/>
+                <w:color w:val="000000" w:themeColor="text1"/>
+                <w:sz w:val="22"/>
+              </w:rPr>
+              <w:t>-Fong Horng</w:t>
+            </w:r>
+            <w:r>
+              <w:rPr>
+                <w:rFonts w:ascii="Times New Roman" w:eastAsia="DFKai-SB" w:hAnsi="Times New Roman"/>
+                <w:b/>
+                <w:color w:val="000000" w:themeColor="text1"/>
+                <w:sz w:val="22"/>
                 <w:vertAlign w:val="superscript"/>
               </w:rPr>
               <w:t>1</w:t>
@@ -99,27 +154,41 @@
             <w:r>
               <w:rPr>
                 <w:rFonts w:ascii="Times New Roman" w:eastAsia="DFKai-SB" w:hAnsi="Times New Roman"/>
-                <w:bCs/>
-                <w:color w:val="000000" w:themeColor="text1"/>
-              </w:rPr>
-              <w:t xml:space="preserve">Mong-Fong Horng, </w:t>
-            </w:r>
-            <w:r>
-              <w:rPr>
-                <w:rFonts w:ascii="Times New Roman" w:eastAsia="DFKai-SB" w:hAnsi="Times New Roman"/>
-                <w:bCs/>
-                <w:color w:val="000000" w:themeColor="text1"/>
+                <w:b/>
+                <w:color w:val="000000" w:themeColor="text1"/>
+                <w:sz w:val="22"/>
+              </w:rPr>
+              <w:t>, Chin-</w:t>
+            </w:r>
+            <w:proofErr w:type="spellStart"/>
+            <w:r>
+              <w:rPr>
+                <w:rFonts w:ascii="Times New Roman" w:eastAsia="DFKai-SB" w:hAnsi="Times New Roman"/>
+                <w:b/>
+                <w:color w:val="000000" w:themeColor="text1"/>
+                <w:sz w:val="22"/>
+              </w:rPr>
+              <w:t>Shiuh</w:t>
+            </w:r>
+            <w:proofErr w:type="spellEnd"/>
+            <w:r>
+              <w:rPr>
+                <w:rFonts w:ascii="Times New Roman" w:eastAsia="DFKai-SB" w:hAnsi="Times New Roman"/>
+                <w:b/>
+                <w:color w:val="000000" w:themeColor="text1"/>
+                <w:sz w:val="22"/>
+              </w:rPr>
+              <w:t xml:space="preserve"> Shieh</w:t>
+            </w:r>
+            <w:r>
+              <w:rPr>
+                <w:rFonts w:ascii="Times New Roman" w:eastAsia="DFKai-SB" w:hAnsi="Times New Roman"/>
+                <w:b/>
+                <w:color w:val="000000" w:themeColor="text1"/>
+                <w:sz w:val="22"/>
                 <w:vertAlign w:val="superscript"/>
               </w:rPr>
               <w:t>1</w:t>
-            </w:r>
-            <w:r>
-              <w:rPr>
-                <w:rFonts w:ascii="Times New Roman" w:eastAsia="DFKai-SB" w:hAnsi="Times New Roman"/>
-                <w:bCs/>
-                <w:color w:val="000000" w:themeColor="text1"/>
-              </w:rPr>
-              <w:t>Chin-Shiuh Shieh</w:t>
             </w:r>
           </w:p>
         </w:tc>
@@ -133,26 +202,29 @@
               <w:jc w:val="center"/>
               <w:rPr>
                 <w:rFonts w:ascii="Times New Roman" w:eastAsia="DFKai-SB" w:hAnsi="Times New Roman"/>
-                <w:bCs/>
-                <w:color w:val="000000" w:themeColor="text1"/>
+                <w:b/>
+                <w:color w:val="000000" w:themeColor="text1"/>
+                <w:sz w:val="22"/>
               </w:rPr>
             </w:pPr>
             <w:r>
               <w:rPr>
                 <w:rFonts w:ascii="Times New Roman" w:eastAsia="DFKai-SB" w:hAnsi="Times New Roman"/>
-                <w:bCs/>
-                <w:color w:val="000000" w:themeColor="text1"/>
+                <w:b/>
+                <w:color w:val="000000" w:themeColor="text1"/>
+                <w:sz w:val="22"/>
+              </w:rPr>
+              <w:t>Prasun Chakrabarti</w:t>
+            </w:r>
+            <w:r>
+              <w:rPr>
+                <w:rFonts w:ascii="Times New Roman" w:eastAsia="DFKai-SB" w:hAnsi="Times New Roman"/>
+                <w:b/>
+                <w:color w:val="000000" w:themeColor="text1"/>
+                <w:sz w:val="22"/>
                 <w:vertAlign w:val="superscript"/>
               </w:rPr>
               <w:t>2</w:t>
-            </w:r>
-            <w:r>
-              <w:rPr>
-                <w:rFonts w:ascii="Times New Roman" w:eastAsia="DFKai-SB" w:hAnsi="Times New Roman"/>
-                <w:bCs/>
-                <w:color w:val="000000" w:themeColor="text1"/>
-              </w:rPr>
-              <w:t>Prasun Chakrabarti</w:t>
             </w:r>
           </w:p>
         </w:tc>
@@ -171,15 +243,17 @@
               <w:jc w:val="center"/>
               <w:rPr>
                 <w:rFonts w:ascii="Times New Roman" w:eastAsia="DFKai-SB" w:hAnsi="Times New Roman"/>
-                <w:bCs/>
-                <w:color w:val="000000" w:themeColor="text1"/>
+                <w:b/>
+                <w:color w:val="000000" w:themeColor="text1"/>
+                <w:sz w:val="22"/>
               </w:rPr>
             </w:pPr>
             <w:r>
               <w:rPr>
                 <w:rFonts w:ascii="Times New Roman" w:eastAsia="DFKai-SB" w:hAnsi="Times New Roman"/>
-                <w:bCs/>
-                <w:color w:val="000000" w:themeColor="text1"/>
+                <w:b/>
+                <w:color w:val="000000" w:themeColor="text1"/>
+                <w:sz w:val="22"/>
                 <w:vertAlign w:val="superscript"/>
               </w:rPr>
               <w:t>1</w:t>
@@ -187,10 +261,31 @@
             <w:r>
               <w:rPr>
                 <w:rFonts w:ascii="Times New Roman" w:eastAsia="DFKai-SB" w:hAnsi="Times New Roman"/>
-                <w:bCs/>
-                <w:color w:val="000000" w:themeColor="text1"/>
+                <w:b/>
+                <w:color w:val="000000" w:themeColor="text1"/>
+                <w:sz w:val="22"/>
               </w:rPr>
               <w:t>Department of Electronics and Engineering</w:t>
+            </w:r>
+            <w:r>
+              <w:rPr>
+                <w:rFonts w:ascii="Times New Roman" w:eastAsia="DFKai-SB" w:hAnsi="Times New Roman"/>
+                <w:b/>
+                <w:color w:val="000000" w:themeColor="text1"/>
+                <w:sz w:val="22"/>
+                <w:vertAlign w:val="superscript"/>
+              </w:rPr>
+              <w:t>1</w:t>
+            </w:r>
+            <w:r>
+              <w:rPr>
+                <w:rFonts w:ascii="Times New Roman" w:eastAsia="DFKai-SB" w:hAnsi="Times New Roman"/>
+                <w:b/>
+                <w:color w:val="000000" w:themeColor="text1"/>
+                <w:sz w:val="22"/>
+                <w:vertAlign w:val="superscript"/>
+              </w:rPr>
+              <w:t>*</w:t>
             </w:r>
           </w:p>
           <w:p>
@@ -199,26 +294,30 @@
               <w:jc w:val="center"/>
               <w:rPr>
                 <w:rFonts w:ascii="Times New Roman" w:eastAsia="DFKai-SB" w:hAnsi="Times New Roman"/>
-                <w:bCs/>
-                <w:color w:val="000000" w:themeColor="text1"/>
+                <w:b/>
+                <w:color w:val="000000" w:themeColor="text1"/>
+                <w:sz w:val="22"/>
+                <w:vertAlign w:val="superscript"/>
               </w:rPr>
             </w:pPr>
             <w:r>
               <w:rPr>
                 <w:rFonts w:ascii="Times New Roman" w:eastAsia="DFKai-SB" w:hAnsi="Times New Roman"/>
-                <w:bCs/>
-                <w:color w:val="000000" w:themeColor="text1"/>
+                <w:b/>
+                <w:color w:val="000000" w:themeColor="text1"/>
+                <w:sz w:val="22"/>
+              </w:rPr>
+              <w:t>National Kaohsiung University of Science         and Technology, Taiwan</w:t>
+            </w:r>
+            <w:r>
+              <w:rPr>
+                <w:rFonts w:ascii="Times New Roman" w:eastAsia="DFKai-SB" w:hAnsi="Times New Roman"/>
+                <w:b/>
+                <w:color w:val="000000" w:themeColor="text1"/>
+                <w:sz w:val="22"/>
                 <w:vertAlign w:val="superscript"/>
               </w:rPr>
-              <w:t>1</w:t>
-            </w:r>
-            <w:r>
-              <w:rPr>
-                <w:rFonts w:ascii="Times New Roman" w:eastAsia="DFKai-SB" w:hAnsi="Times New Roman"/>
-                <w:bCs/>
-                <w:color w:val="000000" w:themeColor="text1"/>
-              </w:rPr>
-              <w:t>National Kaohsiung University of Science         and Technology, Taiwan</w:t>
+              <w:t>1*</w:t>
             </w:r>
           </w:p>
           <w:p>
@@ -227,17 +326,29 @@
               <w:jc w:val="center"/>
               <w:rPr>
                 <w:rFonts w:ascii="Times New Roman" w:eastAsia="DFKai-SB" w:hAnsi="Times New Roman"/>
-                <w:bCs/>
-                <w:color w:val="000000" w:themeColor="text1"/>
+                <w:b/>
+                <w:color w:val="000000" w:themeColor="text1"/>
+                <w:sz w:val="22"/>
               </w:rPr>
             </w:pPr>
             <w:r>
               <w:rPr>
                 <w:rFonts w:ascii="Times New Roman" w:eastAsia="DFKai-SB" w:hAnsi="Times New Roman"/>
-                <w:bCs/>
-                <w:color w:val="000000" w:themeColor="text1"/>
-              </w:rPr>
-              <w:t>*E-mail: f111169109@nkust.edu.tw</w:t>
+                <w:b/>
+                <w:color w:val="000000" w:themeColor="text1"/>
+                <w:sz w:val="22"/>
+              </w:rPr>
+              <w:t>f111169109@nkust.edu.tw</w:t>
+            </w:r>
+            <w:r>
+              <w:rPr>
+                <w:rFonts w:ascii="Times New Roman" w:eastAsia="DFKai-SB" w:hAnsi="Times New Roman"/>
+                <w:b/>
+                <w:color w:val="000000" w:themeColor="text1"/>
+                <w:sz w:val="22"/>
+                <w:vertAlign w:val="superscript"/>
+              </w:rPr>
+              <w:t>1*</w:t>
             </w:r>
           </w:p>
         </w:tc>
@@ -251,26 +362,29 @@
               <w:jc w:val="center"/>
               <w:rPr>
                 <w:rFonts w:ascii="Times New Roman" w:eastAsia="DFKai-SB" w:hAnsi="Times New Roman"/>
-                <w:bCs/>
-                <w:color w:val="000000" w:themeColor="text1"/>
+                <w:b/>
+                <w:color w:val="000000" w:themeColor="text1"/>
+                <w:sz w:val="22"/>
               </w:rPr>
             </w:pPr>
             <w:r>
               <w:rPr>
                 <w:rFonts w:ascii="Times New Roman" w:eastAsia="DFKai-SB" w:hAnsi="Times New Roman"/>
-                <w:bCs/>
-                <w:color w:val="000000" w:themeColor="text1"/>
+                <w:b/>
+                <w:color w:val="000000" w:themeColor="text1"/>
+                <w:sz w:val="22"/>
+              </w:rPr>
+              <w:t>Department of Computer Science   and Engineering</w:t>
+            </w:r>
+            <w:r>
+              <w:rPr>
+                <w:rFonts w:ascii="Times New Roman" w:eastAsia="DFKai-SB" w:hAnsi="Times New Roman"/>
+                <w:b/>
+                <w:color w:val="000000" w:themeColor="text1"/>
+                <w:sz w:val="22"/>
                 <w:vertAlign w:val="superscript"/>
               </w:rPr>
               <w:t>2</w:t>
-            </w:r>
-            <w:r>
-              <w:rPr>
-                <w:rFonts w:ascii="Times New Roman" w:eastAsia="DFKai-SB" w:hAnsi="Times New Roman"/>
-                <w:bCs/>
-                <w:color w:val="000000" w:themeColor="text1"/>
-              </w:rPr>
-              <w:t>Department of Computer Science   and Engineering</w:t>
             </w:r>
           </w:p>
           <w:p>
@@ -279,44 +393,49 @@
               <w:jc w:val="center"/>
               <w:rPr>
                 <w:rFonts w:ascii="Times New Roman" w:eastAsia="DFKai-SB" w:hAnsi="Times New Roman"/>
-                <w:bCs/>
-                <w:color w:val="000000" w:themeColor="text1"/>
+                <w:b/>
+                <w:color w:val="000000" w:themeColor="text1"/>
+                <w:sz w:val="22"/>
               </w:rPr>
             </w:pPr>
             <w:r>
               <w:rPr>
                 <w:rFonts w:ascii="Times New Roman" w:eastAsia="DFKai-SB" w:hAnsi="Times New Roman"/>
-                <w:bCs/>
-                <w:color w:val="000000" w:themeColor="text1"/>
+                <w:b/>
+                <w:color w:val="000000" w:themeColor="text1"/>
+                <w:sz w:val="22"/>
+              </w:rPr>
+              <w:t xml:space="preserve">Sir </w:t>
+            </w:r>
+            <w:proofErr w:type="spellStart"/>
+            <w:r>
+              <w:rPr>
+                <w:rFonts w:ascii="Times New Roman" w:eastAsia="DFKai-SB" w:hAnsi="Times New Roman"/>
+                <w:b/>
+                <w:color w:val="000000" w:themeColor="text1"/>
+                <w:sz w:val="22"/>
+              </w:rPr>
+              <w:t>Padampat</w:t>
+            </w:r>
+            <w:proofErr w:type="spellEnd"/>
+            <w:r>
+              <w:rPr>
+                <w:rFonts w:ascii="Times New Roman" w:eastAsia="DFKai-SB" w:hAnsi="Times New Roman"/>
+                <w:b/>
+                <w:color w:val="000000" w:themeColor="text1"/>
+                <w:sz w:val="22"/>
+              </w:rPr>
+              <w:t xml:space="preserve"> Singhania    University, India</w:t>
+            </w:r>
+            <w:r>
+              <w:rPr>
+                <w:rFonts w:ascii="Times New Roman" w:eastAsia="DFKai-SB" w:hAnsi="Times New Roman"/>
+                <w:b/>
+                <w:color w:val="000000" w:themeColor="text1"/>
+                <w:sz w:val="22"/>
                 <w:vertAlign w:val="superscript"/>
               </w:rPr>
               <w:t>2</w:t>
-            </w:r>
-            <w:r>
-              <w:rPr>
-                <w:rFonts w:ascii="Times New Roman" w:eastAsia="DFKai-SB" w:hAnsi="Times New Roman"/>
-                <w:bCs/>
-                <w:color w:val="000000" w:themeColor="text1"/>
-              </w:rPr>
-              <w:t xml:space="preserve">Sir </w:t>
-            </w:r>
-            <w:proofErr w:type="spellStart"/>
-            <w:r>
-              <w:rPr>
-                <w:rFonts w:ascii="Times New Roman" w:eastAsia="DFKai-SB" w:hAnsi="Times New Roman"/>
-                <w:bCs/>
-                <w:color w:val="000000" w:themeColor="text1"/>
-              </w:rPr>
-              <w:t>Padampat</w:t>
-            </w:r>
-            <w:proofErr w:type="spellEnd"/>
-            <w:r>
-              <w:rPr>
-                <w:rFonts w:ascii="Times New Roman" w:eastAsia="DFKai-SB" w:hAnsi="Times New Roman"/>
-                <w:bCs/>
-                <w:color w:val="000000" w:themeColor="text1"/>
-              </w:rPr>
-              <w:t xml:space="preserve"> Singhania    University, India</w:t>
             </w:r>
           </w:p>
         </w:tc>
@@ -337,15 +456,17 @@
               <w:jc w:val="center"/>
               <w:rPr>
                 <w:rFonts w:ascii="Times New Roman" w:eastAsia="DFKai-SB" w:hAnsi="Times New Roman"/>
-                <w:bCs/>
-                <w:color w:val="000000" w:themeColor="text1"/>
+                <w:b/>
+                <w:color w:val="000000" w:themeColor="text1"/>
+                <w:sz w:val="22"/>
               </w:rPr>
             </w:pPr>
             <w:r>
               <w:rPr>
                 <w:rFonts w:ascii="Times New Roman" w:eastAsia="DFKai-SB" w:hAnsi="Times New Roman"/>
-                <w:bCs/>
-                <w:color w:val="000000" w:themeColor="text1"/>
+                <w:b/>
+                <w:color w:val="000000" w:themeColor="text1"/>
+                <w:sz w:val="22"/>
               </w:rPr>
               <w:t xml:space="preserve">NSTC-112-2221-E-992-045, NSTC-112-2221-E-992-057-MY3 </w:t>
             </w:r>
@@ -356,15 +477,16 @@
               <w:jc w:val="center"/>
               <w:rPr>
                 <w:rFonts w:ascii="Times New Roman" w:eastAsia="DFKai-SB" w:hAnsi="Times New Roman"/>
-                <w:bCs/>
+                <w:b/>
                 <w:color w:val="000000" w:themeColor="text1"/>
               </w:rPr>
             </w:pPr>
             <w:r>
               <w:rPr>
                 <w:rFonts w:ascii="Times New Roman" w:eastAsia="DFKai-SB" w:hAnsi="Times New Roman"/>
-                <w:bCs/>
-                <w:color w:val="000000" w:themeColor="text1"/>
+                <w:b/>
+                <w:color w:val="000000" w:themeColor="text1"/>
+                <w:sz w:val="22"/>
               </w:rPr>
               <w:t>NSTC-112-2622-8992-009-TD1.</w:t>
             </w:r>
@@ -383,30 +505,20 @@
           </w:tcPr>
           <w:p>
             <w:pPr>
-              <w:snapToGrid w:val="0"/>
-              <w:rPr>
-                <w:rFonts w:ascii="Times New Roman" w:eastAsia="DFKai-SB" w:hAnsi="Times New Roman"/>
-                <w:bCs/>
-                <w:color w:val="000000" w:themeColor="text1"/>
-              </w:rPr>
-            </w:pPr>
-          </w:p>
-          <w:p>
-            <w:pPr>
               <w:pStyle w:val="Heading1"/>
               <w:snapToGrid w:val="0"/>
               <w:spacing w:afterLines="50" w:after="120"/>
               <w:rPr>
                 <w:rFonts w:eastAsia="DFKai-SB"/>
                 <w:color w:val="000000" w:themeColor="text1"/>
-                <w:sz w:val="20"/>
+                <w:szCs w:val="24"/>
               </w:rPr>
             </w:pPr>
             <w:r>
               <w:rPr>
                 <w:rFonts w:eastAsia="DFKai-SB"/>
                 <w:color w:val="000000" w:themeColor="text1"/>
-                <w:sz w:val="20"/>
+                <w:szCs w:val="24"/>
               </w:rPr>
               <w:t>Abstract</w:t>
             </w:r>

</xml_diff>